<commit_message>
Binary Insertion Sort and format Search file
</commit_message>
<xml_diff>
--- a/Search.docx
+++ b/Search.docx
@@ -23,9 +23,352 @@
           <w:sz w:val="40"/>
           <w:szCs w:val="40"/>
         </w:rPr>
-        <w:t>Search A</w:t>
-      </w:r>
-      <w:r>
+        <w:t>Search Algorithms</w:t>
+      </w:r>
+    </w:p>
+    <w:p>
+      <w:pPr>
+        <w:pStyle w:val="TOC1"/>
+        <w:tabs>
+          <w:tab w:val="right" w:leader="underscore" w:pos="9019"/>
+        </w:tabs>
+        <w:rPr>
+          <w:rFonts w:eastAsiaTheme="minorEastAsia" w:cstheme="minorBidi"/>
+          <w:b w:val="0"/>
+          <w:bCs w:val="0"/>
+          <w:i w:val="0"/>
+          <w:iCs w:val="0"/>
+          <w:noProof/>
+          <w:sz w:val="22"/>
+          <w:szCs w:val="22"/>
+        </w:rPr>
+      </w:pPr>
+      <w:r>
+        <w:rPr>
+          <w:rFonts w:ascii="Times New Roman" w:hAnsi="Times New Roman" w:cs="Times New Roman"/>
+          <w:b w:val="0"/>
+          <w:bCs w:val="0"/>
+        </w:rPr>
+        <w:fldChar w:fldCharType="begin"/>
+      </w:r>
+      <w:r>
+        <w:rPr>
+          <w:rFonts w:ascii="Times New Roman" w:hAnsi="Times New Roman" w:cs="Times New Roman"/>
+          <w:b w:val="0"/>
+          <w:bCs w:val="0"/>
+        </w:rPr>
+        <w:instrText xml:space="preserve"> TOC \o "1-3" \h \z \u </w:instrText>
+      </w:r>
+      <w:r>
+        <w:rPr>
+          <w:rFonts w:ascii="Times New Roman" w:hAnsi="Times New Roman" w:cs="Times New Roman"/>
+          <w:b w:val="0"/>
+          <w:bCs w:val="0"/>
+        </w:rPr>
+        <w:fldChar w:fldCharType="separate"/>
+      </w:r>
+      <w:hyperlink w:anchor="_Toc80297663" w:history="1">
+        <w:r>
+          <w:rPr>
+            <w:rStyle w:val="Hyperlink"/>
+            <w:rFonts w:ascii="Times New Roman" w:hAnsi="Times New Roman" w:cs="Times New Roman"/>
+            <w:noProof/>
+          </w:rPr>
+          <w:t>I. Introduction.</w:t>
+        </w:r>
+        <w:r>
+          <w:rPr>
+            <w:noProof/>
+            <w:webHidden/>
+          </w:rPr>
+          <w:tab/>
+        </w:r>
+        <w:r>
+          <w:rPr>
+            <w:noProof/>
+            <w:webHidden/>
+          </w:rPr>
+          <w:fldChar w:fldCharType="begin"/>
+        </w:r>
+        <w:r>
+          <w:rPr>
+            <w:noProof/>
+            <w:webHidden/>
+          </w:rPr>
+          <w:instrText xml:space="preserve"> PAGEREF _Toc80297663 \h </w:instrText>
+        </w:r>
+        <w:r>
+          <w:rPr>
+            <w:noProof/>
+            <w:webHidden/>
+          </w:rPr>
+        </w:r>
+        <w:r>
+          <w:rPr>
+            <w:noProof/>
+            <w:webHidden/>
+          </w:rPr>
+          <w:fldChar w:fldCharType="separate"/>
+        </w:r>
+        <w:r>
+          <w:rPr>
+            <w:noProof/>
+            <w:webHidden/>
+          </w:rPr>
+          <w:t>2</w:t>
+        </w:r>
+        <w:r>
+          <w:rPr>
+            <w:noProof/>
+            <w:webHidden/>
+          </w:rPr>
+          <w:fldChar w:fldCharType="end"/>
+        </w:r>
+      </w:hyperlink>
+    </w:p>
+    <w:p>
+      <w:pPr>
+        <w:pStyle w:val="TOC1"/>
+        <w:tabs>
+          <w:tab w:val="right" w:leader="underscore" w:pos="9019"/>
+        </w:tabs>
+        <w:rPr>
+          <w:rFonts w:eastAsiaTheme="minorEastAsia" w:cstheme="minorBidi"/>
+          <w:b w:val="0"/>
+          <w:bCs w:val="0"/>
+          <w:i w:val="0"/>
+          <w:iCs w:val="0"/>
+          <w:noProof/>
+          <w:sz w:val="22"/>
+          <w:szCs w:val="22"/>
+        </w:rPr>
+      </w:pPr>
+      <w:hyperlink w:anchor="_Toc80297664" w:history="1">
+        <w:r>
+          <w:rPr>
+            <w:rStyle w:val="Hyperlink"/>
+            <w:rFonts w:ascii="Times New Roman" w:hAnsi="Times New Roman" w:cs="Times New Roman"/>
+            <w:noProof/>
+          </w:rPr>
+          <w:t>II. Contents.</w:t>
+        </w:r>
+        <w:r>
+          <w:rPr>
+            <w:noProof/>
+            <w:webHidden/>
+          </w:rPr>
+          <w:tab/>
+        </w:r>
+        <w:r>
+          <w:rPr>
+            <w:noProof/>
+            <w:webHidden/>
+          </w:rPr>
+          <w:fldChar w:fldCharType="begin"/>
+        </w:r>
+        <w:r>
+          <w:rPr>
+            <w:noProof/>
+            <w:webHidden/>
+          </w:rPr>
+          <w:instrText xml:space="preserve"> PAGEREF _Toc80297664 \h </w:instrText>
+        </w:r>
+        <w:r>
+          <w:rPr>
+            <w:noProof/>
+            <w:webHidden/>
+          </w:rPr>
+        </w:r>
+        <w:r>
+          <w:rPr>
+            <w:noProof/>
+            <w:webHidden/>
+          </w:rPr>
+          <w:fldChar w:fldCharType="separate"/>
+        </w:r>
+        <w:r>
+          <w:rPr>
+            <w:noProof/>
+            <w:webHidden/>
+          </w:rPr>
+          <w:t>2</w:t>
+        </w:r>
+        <w:r>
+          <w:rPr>
+            <w:noProof/>
+            <w:webHidden/>
+          </w:rPr>
+          <w:fldChar w:fldCharType="end"/>
+        </w:r>
+      </w:hyperlink>
+    </w:p>
+    <w:p>
+      <w:pPr>
+        <w:pStyle w:val="TOC2"/>
+        <w:tabs>
+          <w:tab w:val="right" w:leader="underscore" w:pos="9019"/>
+        </w:tabs>
+        <w:rPr>
+          <w:rFonts w:eastAsiaTheme="minorEastAsia" w:cstheme="minorBidi"/>
+          <w:b w:val="0"/>
+          <w:bCs w:val="0"/>
+          <w:noProof/>
+        </w:rPr>
+      </w:pPr>
+      <w:hyperlink w:anchor="_Toc80297665" w:history="1">
+        <w:r>
+          <w:rPr>
+            <w:rStyle w:val="Hyperlink"/>
+            <w:rFonts w:ascii="Times New Roman" w:hAnsi="Times New Roman" w:cs="Times New Roman"/>
+            <w:noProof/>
+          </w:rPr>
+          <w:t>1. Liner search. (</w:t>
+        </w:r>
+        <w:r>
+          <w:rPr>
+            <w:rStyle w:val="Hyperlink"/>
+            <w:rFonts w:ascii="Times New Roman" w:hAnsi="Times New Roman" w:cs="Times New Roman"/>
+            <w:i/>
+            <w:iCs/>
+            <w:noProof/>
+          </w:rPr>
+          <w:t>Sequential search)</w:t>
+        </w:r>
+        <w:r>
+          <w:rPr>
+            <w:noProof/>
+            <w:webHidden/>
+          </w:rPr>
+          <w:tab/>
+        </w:r>
+        <w:r>
+          <w:rPr>
+            <w:noProof/>
+            <w:webHidden/>
+          </w:rPr>
+          <w:fldChar w:fldCharType="begin"/>
+        </w:r>
+        <w:r>
+          <w:rPr>
+            <w:noProof/>
+            <w:webHidden/>
+          </w:rPr>
+          <w:instrText xml:space="preserve"> PAGEREF _Toc80297665 \h </w:instrText>
+        </w:r>
+        <w:r>
+          <w:rPr>
+            <w:noProof/>
+            <w:webHidden/>
+          </w:rPr>
+        </w:r>
+        <w:r>
+          <w:rPr>
+            <w:noProof/>
+            <w:webHidden/>
+          </w:rPr>
+          <w:fldChar w:fldCharType="separate"/>
+        </w:r>
+        <w:r>
+          <w:rPr>
+            <w:noProof/>
+            <w:webHidden/>
+          </w:rPr>
+          <w:t>2</w:t>
+        </w:r>
+        <w:r>
+          <w:rPr>
+            <w:noProof/>
+            <w:webHidden/>
+          </w:rPr>
+          <w:fldChar w:fldCharType="end"/>
+        </w:r>
+      </w:hyperlink>
+    </w:p>
+    <w:p>
+      <w:pPr>
+        <w:pStyle w:val="TOC2"/>
+        <w:tabs>
+          <w:tab w:val="right" w:leader="underscore" w:pos="9019"/>
+        </w:tabs>
+        <w:rPr>
+          <w:rFonts w:eastAsiaTheme="minorEastAsia" w:cstheme="minorBidi"/>
+          <w:b w:val="0"/>
+          <w:bCs w:val="0"/>
+          <w:noProof/>
+        </w:rPr>
+      </w:pPr>
+      <w:hyperlink w:anchor="_Toc80297666" w:history="1">
+        <w:r>
+          <w:rPr>
+            <w:rStyle w:val="Hyperlink"/>
+            <w:rFonts w:ascii="Times New Roman" w:hAnsi="Times New Roman" w:cs="Times New Roman"/>
+            <w:noProof/>
+          </w:rPr>
+          <w:t>2. Binary search. (</w:t>
+        </w:r>
+        <w:r>
+          <w:rPr>
+            <w:rStyle w:val="Hyperlink"/>
+            <w:rFonts w:ascii="Times New Roman" w:hAnsi="Times New Roman" w:cs="Times New Roman"/>
+            <w:i/>
+            <w:iCs/>
+            <w:noProof/>
+          </w:rPr>
+          <w:t>Interval search)</w:t>
+        </w:r>
+        <w:r>
+          <w:rPr>
+            <w:noProof/>
+            <w:webHidden/>
+          </w:rPr>
+          <w:tab/>
+        </w:r>
+        <w:r>
+          <w:rPr>
+            <w:noProof/>
+            <w:webHidden/>
+          </w:rPr>
+          <w:fldChar w:fldCharType="begin"/>
+        </w:r>
+        <w:r>
+          <w:rPr>
+            <w:noProof/>
+            <w:webHidden/>
+          </w:rPr>
+          <w:instrText xml:space="preserve"> PAGEREF _Toc80297666 \h </w:instrText>
+        </w:r>
+        <w:r>
+          <w:rPr>
+            <w:noProof/>
+            <w:webHidden/>
+          </w:rPr>
+        </w:r>
+        <w:r>
+          <w:rPr>
+            <w:noProof/>
+            <w:webHidden/>
+          </w:rPr>
+          <w:fldChar w:fldCharType="separate"/>
+        </w:r>
+        <w:r>
+          <w:rPr>
+            <w:noProof/>
+            <w:webHidden/>
+          </w:rPr>
+          <w:t>3</w:t>
+        </w:r>
+        <w:r>
+          <w:rPr>
+            <w:noProof/>
+            <w:webHidden/>
+          </w:rPr>
+          <w:fldChar w:fldCharType="end"/>
+        </w:r>
+      </w:hyperlink>
+    </w:p>
+    <w:p>
+      <w:pPr>
+        <w:jc w:val="center"/>
         <w:rPr>
           <w:rFonts w:ascii="Times New Roman" w:hAnsi="Times New Roman" w:cs="Times New Roman"/>
           <w:b/>
@@ -34,29 +377,44 @@
           <w:sz w:val="40"/>
           <w:szCs w:val="40"/>
         </w:rPr>
-        <w:t>lgorithms</w:t>
-      </w:r>
-    </w:p>
-    <w:p>
-      <w:pPr>
-        <w:rPr>
-          <w:rFonts w:ascii="Times New Roman" w:hAnsi="Times New Roman" w:cs="Times New Roman"/>
-          <w:b/>
-          <w:bCs/>
-          <w:sz w:val="32"/>
-          <w:szCs w:val="32"/>
-        </w:rPr>
-      </w:pPr>
-      <w:r>
-        <w:rPr>
-          <w:rFonts w:ascii="Times New Roman" w:hAnsi="Times New Roman" w:cs="Times New Roman"/>
-          <w:b/>
-          <w:bCs/>
-          <w:sz w:val="32"/>
-          <w:szCs w:val="32"/>
-        </w:rPr>
+      </w:pPr>
+      <w:r>
+        <w:rPr>
+          <w:rFonts w:ascii="Times New Roman" w:hAnsi="Times New Roman" w:cs="Times New Roman"/>
+          <w:b/>
+          <w:bCs/>
+        </w:rPr>
+        <w:fldChar w:fldCharType="end"/>
+      </w:r>
+      <w:r>
+        <w:rPr>
+          <w:rFonts w:ascii="Times New Roman" w:hAnsi="Times New Roman" w:cs="Times New Roman"/>
+          <w:b/>
+          <w:bCs/>
+        </w:rPr>
+        <w:br w:type="page"/>
+      </w:r>
+    </w:p>
+    <w:p>
+      <w:pPr>
+        <w:pStyle w:val="Heading1"/>
+        <w:rPr>
+          <w:rFonts w:ascii="Times New Roman" w:hAnsi="Times New Roman" w:cs="Times New Roman"/>
+          <w:b/>
+          <w:bCs/>
+        </w:rPr>
+      </w:pPr>
+      <w:bookmarkStart w:id="0" w:name="_Toc80297663"/>
+      <w:r>
+        <w:rPr>
+          <w:rFonts w:ascii="Times New Roman" w:hAnsi="Times New Roman" w:cs="Times New Roman"/>
+          <w:b/>
+          <w:bCs/>
+        </w:rPr>
+        <w:lastRenderedPageBreak/>
         <w:t>I. Introduction.</w:t>
       </w:r>
+      <w:bookmarkEnd w:id="0"/>
     </w:p>
     <w:p>
       <w:pPr>
@@ -77,23 +435,7 @@
           <w:sz w:val="28"/>
           <w:szCs w:val="28"/>
         </w:rPr>
-        <w:t xml:space="preserve">Searching </w:t>
-      </w:r>
-      <w:r>
-        <w:rPr>
-          <w:rFonts w:ascii="Times New Roman" w:hAnsi="Times New Roman" w:cs="Times New Roman"/>
-          <w:sz w:val="28"/>
-          <w:szCs w:val="28"/>
-        </w:rPr>
-        <w:t>a</w:t>
-      </w:r>
-      <w:r>
-        <w:rPr>
-          <w:rFonts w:ascii="Times New Roman" w:hAnsi="Times New Roman" w:cs="Times New Roman"/>
-          <w:sz w:val="28"/>
-          <w:szCs w:val="28"/>
-        </w:rPr>
-        <w:t xml:space="preserve">lgorithms are designed to check for an element or retrieve an element from any data structure where it is stored. </w:t>
+        <w:t xml:space="preserve">Searching algorithms are designed to check for an element or retrieve an element from any data structure where it is stored. </w:t>
       </w:r>
     </w:p>
     <w:p>
@@ -141,19 +483,7 @@
           <w:sz w:val="28"/>
           <w:szCs w:val="28"/>
         </w:rPr>
-        <w:t>S</w:t>
-      </w:r>
-      <w:r>
-        <w:rPr>
-          <w:rFonts w:ascii="Times New Roman" w:hAnsi="Times New Roman" w:cs="Times New Roman"/>
-          <w:b/>
-          <w:bCs/>
-          <w:i/>
-          <w:iCs/>
-          <w:sz w:val="28"/>
-          <w:szCs w:val="28"/>
-        </w:rPr>
-        <w:t>equential</w:t>
+        <w:t>Sequential</w:t>
       </w:r>
       <w:r>
         <w:rPr>
@@ -413,54 +743,37 @@
           <w:sz w:val="28"/>
           <w:szCs w:val="28"/>
         </w:rPr>
-        <w:t xml:space="preserve"> which </w:t>
-      </w:r>
-      <w:r>
-        <w:rPr>
-          <w:rFonts w:ascii="Times New Roman" w:hAnsi="Times New Roman" w:cs="Times New Roman"/>
-          <w:sz w:val="28"/>
-          <w:szCs w:val="28"/>
-        </w:rPr>
-        <w:t>also</w:t>
-      </w:r>
-      <w:r>
-        <w:rPr>
-          <w:rFonts w:ascii="Times New Roman" w:hAnsi="Times New Roman" w:cs="Times New Roman"/>
-          <w:sz w:val="28"/>
-          <w:szCs w:val="28"/>
-        </w:rPr>
-        <w:t xml:space="preserve"> will be researched deeper in different topics.</w:t>
-      </w:r>
-    </w:p>
-    <w:p>
-      <w:pPr>
-        <w:rPr>
-          <w:rFonts w:ascii="Times New Roman" w:hAnsi="Times New Roman" w:cs="Times New Roman"/>
-          <w:sz w:val="28"/>
-          <w:szCs w:val="28"/>
-        </w:rPr>
-      </w:pPr>
-    </w:p>
-    <w:p>
-      <w:pPr>
-        <w:rPr>
-          <w:rFonts w:ascii="Times New Roman" w:hAnsi="Times New Roman" w:cs="Times New Roman"/>
-          <w:b/>
-          <w:bCs/>
-          <w:sz w:val="32"/>
-          <w:szCs w:val="32"/>
-        </w:rPr>
-      </w:pPr>
-      <w:r>
-        <w:rPr>
-          <w:rFonts w:ascii="Times New Roman" w:hAnsi="Times New Roman" w:cs="Times New Roman"/>
-          <w:b/>
-          <w:bCs/>
-          <w:sz w:val="32"/>
-          <w:szCs w:val="32"/>
+        <w:t xml:space="preserve"> which also will be researched deeper in different topics.</w:t>
+      </w:r>
+    </w:p>
+    <w:p>
+      <w:pPr>
+        <w:rPr>
+          <w:rFonts w:ascii="Times New Roman" w:hAnsi="Times New Roman" w:cs="Times New Roman"/>
+          <w:sz w:val="28"/>
+          <w:szCs w:val="28"/>
+        </w:rPr>
+      </w:pPr>
+    </w:p>
+    <w:p>
+      <w:pPr>
+        <w:pStyle w:val="Heading1"/>
+        <w:rPr>
+          <w:rFonts w:ascii="Times New Roman" w:hAnsi="Times New Roman" w:cs="Times New Roman"/>
+          <w:b/>
+          <w:bCs/>
+        </w:rPr>
+      </w:pPr>
+      <w:bookmarkStart w:id="1" w:name="_Toc80297664"/>
+      <w:r>
+        <w:rPr>
+          <w:rFonts w:ascii="Times New Roman" w:hAnsi="Times New Roman" w:cs="Times New Roman"/>
+          <w:b/>
+          <w:bCs/>
         </w:rPr>
         <w:t>II. Contents.</w:t>
       </w:r>
+      <w:bookmarkEnd w:id="1"/>
     </w:p>
     <w:p>
       <w:pPr>
@@ -469,14 +782,16 @@
           <w:ilvl w:val="0"/>
           <w:numId w:val="3"/>
         </w:numPr>
-        <w:rPr>
-          <w:rFonts w:ascii="Times New Roman" w:hAnsi="Times New Roman" w:cs="Times New Roman"/>
-          <w:b/>
-          <w:bCs/>
-          <w:sz w:val="28"/>
-          <w:szCs w:val="28"/>
-        </w:rPr>
-      </w:pPr>
+        <w:outlineLvl w:val="1"/>
+        <w:rPr>
+          <w:rFonts w:ascii="Times New Roman" w:hAnsi="Times New Roman" w:cs="Times New Roman"/>
+          <w:b/>
+          <w:bCs/>
+          <w:sz w:val="28"/>
+          <w:szCs w:val="28"/>
+        </w:rPr>
+      </w:pPr>
+      <w:bookmarkStart w:id="2" w:name="_Toc80297665"/>
       <w:r>
         <w:rPr>
           <w:rFonts w:ascii="Times New Roman" w:hAnsi="Times New Roman" w:cs="Times New Roman"/>
@@ -531,6 +846,7 @@
         </w:rPr>
         <w:t xml:space="preserve"> search)</w:t>
       </w:r>
+      <w:bookmarkEnd w:id="2"/>
     </w:p>
     <w:p>
       <w:pPr>
@@ -645,15 +961,7 @@
           <w:sz w:val="28"/>
           <w:szCs w:val="28"/>
         </w:rPr>
-        <w:t>comparison</w:t>
-      </w:r>
-      <w:r>
-        <w:rPr>
-          <w:rFonts w:ascii="Times New Roman" w:hAnsi="Times New Roman" w:cs="Times New Roman"/>
-          <w:sz w:val="28"/>
-          <w:szCs w:val="28"/>
-        </w:rPr>
-        <w:t xml:space="preserve"> </w:t>
+        <w:t xml:space="preserve">comparison </w:t>
       </w:r>
       <w:r>
         <w:rPr>
@@ -878,23 +1186,7 @@
           <w:sz w:val="28"/>
           <w:szCs w:val="28"/>
         </w:rPr>
-        <w:t>Search for</w:t>
-      </w:r>
-      <w:r>
-        <w:rPr>
-          <w:rFonts w:ascii="Times New Roman" w:hAnsi="Times New Roman" w:cs="Times New Roman"/>
-          <w:sz w:val="28"/>
-          <w:szCs w:val="28"/>
-        </w:rPr>
-        <w:t xml:space="preserve"> the</w:t>
-      </w:r>
-      <w:r>
-        <w:rPr>
-          <w:rFonts w:ascii="Times New Roman" w:hAnsi="Times New Roman" w:cs="Times New Roman"/>
-          <w:sz w:val="28"/>
-          <w:szCs w:val="28"/>
-        </w:rPr>
-        <w:t xml:space="preserve"> key = 148</w:t>
+        <w:t>Search for the key = 148</w:t>
       </w:r>
       <w:r>
         <w:rPr>
@@ -905,20 +1197,16 @@
         <w:t>:</w:t>
       </w:r>
     </w:p>
-    <w:bookmarkStart w:id="0" w:name="_MON_1690647256"/>
-    <w:bookmarkEnd w:id="0"/>
-    <w:p>
-      <w:pPr>
+    <w:bookmarkStart w:id="3" w:name="_MON_1690647256"/>
+    <w:bookmarkEnd w:id="3"/>
+    <w:p>
+      <w:pPr>
+        <w:keepNext/>
         <w:spacing w:after="0"/>
         <w:jc w:val="center"/>
-        <w:rPr>
-          <w:rFonts w:ascii="Times New Roman" w:hAnsi="Times New Roman" w:cs="Times New Roman"/>
-          <w:sz w:val="28"/>
-          <w:szCs w:val="28"/>
-        </w:rPr>
-      </w:pPr>
-      <w:r>
-        <w:object w:dxaOrig="9029" w:dyaOrig="4950" w14:anchorId="5B53501E">
+      </w:pPr>
+      <w:r>
+        <w:object w:dxaOrig="9029" w:dyaOrig="4276" w14:anchorId="5B53501E">
           <v:shapetype id="_x0000_t75" coordsize="21600,21600" o:spt="75" o:preferrelative="t" path="m@4@5l@4@11@9@11@9@5xe" filled="f" stroked="f">
             <v:stroke joinstyle="miter"/>
             <v:formulas>
@@ -938,11 +1226,47 @@
             <v:path o:extrusionok="f" gradientshapeok="t" o:connecttype="rect"/>
             <o:lock v:ext="edit" aspectratio="t"/>
           </v:shapetype>
-          <v:shape id="_x0000_i1381" type="#_x0000_t75" style="width:160.5pt;height:206pt" o:ole="">
+          <v:shape id="_x0000_i1117" type="#_x0000_t75" style="width:160.7pt;height:177.9pt" o:ole="" o:bordertopcolor="#0070c0" o:borderleftcolor="#0070c0" o:borderbottomcolor="#0070c0" o:borderrightcolor="#0070c0">
             <v:imagedata r:id="rId6" o:title="" croptop="-195f" cropbottom="224f" cropleft="18496f" cropright="18726f"/>
+            <w10:bordertop type="single" width="36" shadow="t"/>
+            <w10:borderleft type="single" width="36" shadow="t"/>
+            <w10:borderbottom type="single" width="36" shadow="t"/>
+            <w10:borderright type="single" width="36" shadow="t"/>
           </v:shape>
-          <o:OLEObject Type="Embed" ProgID="Word.OpenDocumentText.12" ShapeID="_x0000_i1381" DrawAspect="Content" ObjectID="_1690664225" r:id="rId7"/>
+          <o:OLEObject Type="Embed" ProgID="Word.OpenDocumentText.12" ShapeID="_x0000_i1117" DrawAspect="Content" ObjectID="_1690910972" r:id="rId7"/>
         </w:object>
+      </w:r>
+    </w:p>
+    <w:p>
+      <w:pPr>
+        <w:pStyle w:val="Caption"/>
+        <w:jc w:val="center"/>
+        <w:rPr>
+          <w:rFonts w:ascii="Times New Roman" w:hAnsi="Times New Roman" w:cs="Times New Roman"/>
+          <w:sz w:val="28"/>
+          <w:szCs w:val="28"/>
+        </w:rPr>
+      </w:pPr>
+      <w:r>
+        <w:t xml:space="preserve">Example 1 - </w:t>
+      </w:r>
+      <w:r>
+        <w:fldChar w:fldCharType="begin"/>
+      </w:r>
+      <w:r>
+        <w:instrText xml:space="preserve"> SEQ Example_1_- \* ARABIC </w:instrText>
+      </w:r>
+      <w:r>
+        <w:fldChar w:fldCharType="separate"/>
+      </w:r>
+      <w:r>
+        <w:rPr>
+          <w:noProof/>
+        </w:rPr>
+        <w:t>1</w:t>
+      </w:r>
+      <w:r>
+        <w:fldChar w:fldCharType="end"/>
       </w:r>
     </w:p>
     <w:p>
@@ -1001,29 +1325,61 @@
         <w:t>:</w:t>
       </w:r>
     </w:p>
-    <w:bookmarkStart w:id="1" w:name="_MON_1690655357"/>
-    <w:bookmarkEnd w:id="1"/>
-    <w:p>
-      <w:pPr>
+    <w:bookmarkStart w:id="4" w:name="_MON_1690655357"/>
+    <w:bookmarkEnd w:id="4"/>
+    <w:p>
+      <w:pPr>
+        <w:keepNext/>
         <w:jc w:val="center"/>
-        <w:rPr>
-          <w:rFonts w:ascii="Times New Roman" w:hAnsi="Times New Roman" w:cs="Times New Roman"/>
-          <w:sz w:val="28"/>
-          <w:szCs w:val="28"/>
-        </w:rPr>
-      </w:pPr>
-      <w:r>
-        <w:rPr>
-          <w:rFonts w:ascii="Times New Roman" w:hAnsi="Times New Roman" w:cs="Times New Roman"/>
-          <w:sz w:val="28"/>
-          <w:szCs w:val="28"/>
-        </w:rPr>
-        <w:object w:dxaOrig="13190" w:dyaOrig="6419" w14:anchorId="433A0152">
-          <v:shape id="_x0000_i1412" type="#_x0000_t75" style="width:424pt;height:267pt" o:ole="">
+      </w:pPr>
+      <w:r>
+        <w:rPr>
+          <w:rFonts w:ascii="Times New Roman" w:hAnsi="Times New Roman" w:cs="Times New Roman"/>
+          <w:sz w:val="28"/>
+          <w:szCs w:val="28"/>
+        </w:rPr>
+        <w:object w:dxaOrig="12613" w:dyaOrig="5405" w14:anchorId="433A0152">
+          <v:shape id="_x0000_i1123" type="#_x0000_t75" style="width:414.95pt;height:230pt" o:ole="" o:bordertopcolor="#0070c0" o:borderleftcolor="#0070c0" o:borderbottomcolor="#0070c0" o:borderrightcolor="#0070c0">
             <v:imagedata r:id="rId8" o:title="" cropright="14872f"/>
+            <w10:bordertop type="single" width="36" shadow="t"/>
+            <w10:borderleft type="single" width="36" shadow="t"/>
+            <w10:borderbottom type="single" width="36" shadow="t"/>
+            <w10:borderright type="single" width="36" shadow="t"/>
           </v:shape>
-          <o:OLEObject Type="Embed" ProgID="Word.OpenDocumentText.12" ShapeID="_x0000_i1412" DrawAspect="Content" ObjectID="_1690664226" r:id="rId9"/>
+          <o:OLEObject Type="Embed" ProgID="Word.OpenDocumentText.12" ShapeID="_x0000_i1123" DrawAspect="Content" ObjectID="_1690910973" r:id="rId9"/>
         </w:object>
+      </w:r>
+    </w:p>
+    <w:p>
+      <w:pPr>
+        <w:pStyle w:val="Caption"/>
+        <w:jc w:val="center"/>
+        <w:rPr>
+          <w:rFonts w:ascii="Times New Roman" w:hAnsi="Times New Roman" w:cs="Times New Roman"/>
+          <w:sz w:val="28"/>
+          <w:szCs w:val="28"/>
+        </w:rPr>
+      </w:pPr>
+      <w:r>
+        <w:t xml:space="preserve">Example 1 - </w:t>
+      </w:r>
+      <w:r>
+        <w:fldChar w:fldCharType="begin"/>
+      </w:r>
+      <w:r>
+        <w:instrText xml:space="preserve"> SEQ Example_1_- \* ARABIC </w:instrText>
+      </w:r>
+      <w:r>
+        <w:fldChar w:fldCharType="separate"/>
+      </w:r>
+      <w:r>
+        <w:rPr>
+          <w:noProof/>
+        </w:rPr>
+        <w:t>2</w:t>
+      </w:r>
+      <w:r>
+        <w:fldChar w:fldCharType="end"/>
       </w:r>
     </w:p>
     <w:p>
@@ -1054,15 +1410,7 @@
           <w:sz w:val="28"/>
           <w:szCs w:val="28"/>
         </w:rPr>
-        <w:t>Advantage:</w:t>
-      </w:r>
-      <w:r>
-        <w:rPr>
-          <w:rFonts w:ascii="Times New Roman" w:hAnsi="Times New Roman" w:cs="Times New Roman"/>
-          <w:sz w:val="28"/>
-          <w:szCs w:val="28"/>
-        </w:rPr>
-        <w:t xml:space="preserve"> Easy to implement.</w:t>
+        <w:t>Advantage: Easy to implement.</w:t>
       </w:r>
     </w:p>
     <w:p>
@@ -1105,14 +1453,16 @@
           <w:ilvl w:val="0"/>
           <w:numId w:val="3"/>
         </w:numPr>
-        <w:rPr>
-          <w:rFonts w:ascii="Times New Roman" w:hAnsi="Times New Roman" w:cs="Times New Roman"/>
-          <w:b/>
-          <w:bCs/>
-          <w:sz w:val="28"/>
-          <w:szCs w:val="28"/>
-        </w:rPr>
-      </w:pPr>
+        <w:outlineLvl w:val="1"/>
+        <w:rPr>
+          <w:rFonts w:ascii="Times New Roman" w:hAnsi="Times New Roman" w:cs="Times New Roman"/>
+          <w:b/>
+          <w:bCs/>
+          <w:sz w:val="28"/>
+          <w:szCs w:val="28"/>
+        </w:rPr>
+      </w:pPr>
+      <w:bookmarkStart w:id="5" w:name="_Toc80297666"/>
       <w:r>
         <w:rPr>
           <w:rFonts w:ascii="Times New Roman" w:hAnsi="Times New Roman" w:cs="Times New Roman"/>
@@ -1131,17 +1481,7 @@
           <w:sz w:val="28"/>
           <w:szCs w:val="28"/>
         </w:rPr>
-        <w:t xml:space="preserve"> </w:t>
-      </w:r>
-      <w:r>
-        <w:rPr>
-          <w:rFonts w:ascii="Times New Roman" w:hAnsi="Times New Roman" w:cs="Times New Roman"/>
-          <w:b/>
-          <w:bCs/>
-          <w:sz w:val="28"/>
-          <w:szCs w:val="28"/>
-        </w:rPr>
-        <w:t>(</w:t>
+        <w:t xml:space="preserve"> (</w:t>
       </w:r>
       <w:r>
         <w:rPr>
@@ -1191,6 +1531,7 @@
         </w:rPr>
         <w:t>search)</w:t>
       </w:r>
+      <w:bookmarkEnd w:id="5"/>
     </w:p>
     <w:p>
       <w:pPr>
@@ -1277,63 +1618,15 @@
           <w:sz w:val="28"/>
           <w:szCs w:val="28"/>
         </w:rPr>
-        <w:t xml:space="preserve">The main action of this algorithm is the division half of the current’s </w:t>
-      </w:r>
-      <w:r>
-        <w:rPr>
-          <w:rFonts w:ascii="Times New Roman" w:hAnsi="Times New Roman" w:cs="Times New Roman"/>
-          <w:sz w:val="28"/>
-          <w:szCs w:val="28"/>
-        </w:rPr>
-        <w:t>total</w:t>
-      </w:r>
-      <w:r>
-        <w:rPr>
-          <w:rFonts w:ascii="Times New Roman" w:hAnsi="Times New Roman" w:cs="Times New Roman"/>
-          <w:sz w:val="28"/>
-          <w:szCs w:val="28"/>
-        </w:rPr>
-        <w:t xml:space="preserve"> of</w:t>
-      </w:r>
-      <w:r>
-        <w:rPr>
-          <w:rFonts w:ascii="Times New Roman" w:hAnsi="Times New Roman" w:cs="Times New Roman"/>
-          <w:sz w:val="28"/>
-          <w:szCs w:val="28"/>
-        </w:rPr>
-        <w:t xml:space="preserve"> </w:t>
-      </w:r>
-      <w:r>
-        <w:rPr>
-          <w:rFonts w:ascii="Times New Roman" w:hAnsi="Times New Roman" w:cs="Times New Roman"/>
-          <w:sz w:val="28"/>
-          <w:szCs w:val="28"/>
-        </w:rPr>
-        <w:t>elements by eliminating all the elements before or after</w:t>
-      </w:r>
-      <w:r>
-        <w:rPr>
-          <w:rFonts w:ascii="Times New Roman" w:hAnsi="Times New Roman" w:cs="Times New Roman"/>
-          <w:sz w:val="28"/>
-          <w:szCs w:val="28"/>
-        </w:rPr>
-        <w:t xml:space="preserve"> </w:t>
-      </w:r>
-      <w:r>
-        <w:rPr>
-          <w:rFonts w:ascii="Times New Roman" w:hAnsi="Times New Roman" w:cs="Times New Roman"/>
-          <w:sz w:val="28"/>
-          <w:szCs w:val="28"/>
-        </w:rPr>
-        <w:t>the middle eleme</w:t>
-      </w:r>
-      <w:r>
-        <w:rPr>
-          <w:rFonts w:ascii="Times New Roman" w:hAnsi="Times New Roman" w:cs="Times New Roman"/>
-          <w:sz w:val="28"/>
-          <w:szCs w:val="28"/>
-        </w:rPr>
-        <w:t>nt</w:t>
+        <w:t>The main action of this algorithm is the division half of the current’s total of elements by eliminating all the elements before or after</w:t>
+      </w:r>
+      <w:r>
+        <w:rPr>
+          <w:rFonts w:ascii="Times New Roman" w:hAnsi="Times New Roman" w:cs="Times New Roman"/>
+          <w:sz w:val="28"/>
+          <w:szCs w:val="28"/>
+        </w:rPr>
+        <w:t xml:space="preserve"> the middle element</w:t>
       </w:r>
       <w:r>
         <w:rPr>
@@ -1357,23 +1650,7 @@
           <w:sz w:val="28"/>
           <w:szCs w:val="28"/>
         </w:rPr>
-        <w:t xml:space="preserve"> value of the element is looking for and the middle element is considering in the </w:t>
-      </w:r>
-      <w:r>
-        <w:rPr>
-          <w:rFonts w:ascii="Times New Roman" w:hAnsi="Times New Roman" w:cs="Times New Roman"/>
-          <w:sz w:val="28"/>
-          <w:szCs w:val="28"/>
-        </w:rPr>
-        <w:t>current elements</w:t>
-      </w:r>
-      <w:r>
-        <w:rPr>
-          <w:rFonts w:ascii="Times New Roman" w:hAnsi="Times New Roman" w:cs="Times New Roman"/>
-          <w:sz w:val="28"/>
-          <w:szCs w:val="28"/>
-        </w:rPr>
-        <w:t>.</w:t>
+        <w:t xml:space="preserve"> value of the element is looking for and the middle element is considering in the current elements.</w:t>
       </w:r>
     </w:p>
     <w:p>
@@ -1636,29 +1913,61 @@
         <w:t>:</w:t>
       </w:r>
     </w:p>
-    <w:bookmarkStart w:id="2" w:name="_MON_1690653318"/>
-    <w:bookmarkEnd w:id="2"/>
-    <w:p>
-      <w:pPr>
+    <w:bookmarkStart w:id="6" w:name="_MON_1690653318"/>
+    <w:bookmarkEnd w:id="6"/>
+    <w:p>
+      <w:pPr>
+        <w:keepNext/>
         <w:jc w:val="center"/>
-        <w:rPr>
-          <w:rFonts w:ascii="Times New Roman" w:hAnsi="Times New Roman" w:cs="Times New Roman"/>
-          <w:sz w:val="28"/>
-          <w:szCs w:val="28"/>
-        </w:rPr>
-      </w:pPr>
-      <w:r>
-        <w:rPr>
-          <w:rFonts w:ascii="Times New Roman" w:hAnsi="Times New Roman" w:cs="Times New Roman"/>
-          <w:sz w:val="28"/>
-          <w:szCs w:val="28"/>
-        </w:rPr>
-        <w:object w:dxaOrig="10020" w:dyaOrig="8370" w14:anchorId="33ECB43B">
-          <v:shape id="_x0000_i1404" type="#_x0000_t75" style="width:470.5pt;height:379.5pt" o:ole="">
+      </w:pPr>
+      <w:r>
+        <w:rPr>
+          <w:rFonts w:ascii="Times New Roman" w:hAnsi="Times New Roman" w:cs="Times New Roman"/>
+          <w:sz w:val="28"/>
+          <w:szCs w:val="28"/>
+        </w:rPr>
+        <w:object w:dxaOrig="9029" w:dyaOrig="6957" w14:anchorId="33ECB43B">
+          <v:shape id="_x0000_i1128" type="#_x0000_t75" style="width:423.9pt;height:315.5pt" o:ole="" o:bordertopcolor="#0070c0" o:borderleftcolor="#0070c0" o:borderbottomcolor="#0070c0" o:borderrightcolor="#0070c0">
             <v:imagedata r:id="rId10" o:title="" cropbottom="2229f" cropright="28f"/>
+            <w10:bordertop type="single" width="36" shadow="t"/>
+            <w10:borderleft type="single" width="36" shadow="t"/>
+            <w10:borderbottom type="single" width="36" shadow="t"/>
+            <w10:borderright type="single" width="36" shadow="t"/>
           </v:shape>
-          <o:OLEObject Type="Embed" ProgID="Word.OpenDocumentText.12" ShapeID="_x0000_i1404" DrawAspect="Content" ObjectID="_1690664227" r:id="rId11"/>
+          <o:OLEObject Type="Embed" ProgID="Word.OpenDocumentText.12" ShapeID="_x0000_i1128" DrawAspect="Content" ObjectID="_1690910974" r:id="rId11"/>
         </w:object>
+      </w:r>
+    </w:p>
+    <w:p>
+      <w:pPr>
+        <w:pStyle w:val="Caption"/>
+        <w:jc w:val="center"/>
+        <w:rPr>
+          <w:rFonts w:ascii="Times New Roman" w:hAnsi="Times New Roman" w:cs="Times New Roman"/>
+          <w:sz w:val="28"/>
+          <w:szCs w:val="28"/>
+        </w:rPr>
+      </w:pPr>
+      <w:r>
+        <w:t xml:space="preserve">Example 2 - </w:t>
+      </w:r>
+      <w:r>
+        <w:fldChar w:fldCharType="begin"/>
+      </w:r>
+      <w:r>
+        <w:instrText xml:space="preserve"> SEQ Example_2_- \* ARABIC </w:instrText>
+      </w:r>
+      <w:r>
+        <w:fldChar w:fldCharType="separate"/>
+      </w:r>
+      <w:r>
+        <w:rPr>
+          <w:noProof/>
+        </w:rPr>
+        <w:t>1</w:t>
+      </w:r>
+      <w:r>
+        <w:fldChar w:fldCharType="end"/>
       </w:r>
     </w:p>
     <w:p>
@@ -1701,29 +2010,61 @@
         <w:t>55:</w:t>
       </w:r>
     </w:p>
-    <w:bookmarkStart w:id="3" w:name="_MON_1690657886"/>
-    <w:bookmarkEnd w:id="3"/>
-    <w:p>
-      <w:pPr>
+    <w:bookmarkStart w:id="7" w:name="_MON_1690657886"/>
+    <w:bookmarkEnd w:id="7"/>
+    <w:p>
+      <w:pPr>
+        <w:keepNext/>
         <w:jc w:val="center"/>
-        <w:rPr>
-          <w:rFonts w:ascii="Times New Roman" w:hAnsi="Times New Roman" w:cs="Times New Roman"/>
-          <w:sz w:val="28"/>
-          <w:szCs w:val="28"/>
-        </w:rPr>
-      </w:pPr>
-      <w:r>
-        <w:rPr>
-          <w:rFonts w:ascii="Times New Roman" w:hAnsi="Times New Roman" w:cs="Times New Roman"/>
-          <w:sz w:val="28"/>
-          <w:szCs w:val="28"/>
-        </w:rPr>
-        <w:object w:dxaOrig="10020" w:dyaOrig="7980" w14:anchorId="06E423C2">
-          <v:shape id="_x0000_i1439" type="#_x0000_t75" style="width:474pt;height:376.5pt" o:ole="">
+      </w:pPr>
+      <w:r>
+        <w:rPr>
+          <w:rFonts w:ascii="Times New Roman" w:hAnsi="Times New Roman" w:cs="Times New Roman"/>
+          <w:sz w:val="28"/>
+          <w:szCs w:val="28"/>
+        </w:rPr>
+        <w:object w:dxaOrig="9029" w:dyaOrig="7246" w14:anchorId="06E423C2">
+          <v:shape id="_x0000_i1134" type="#_x0000_t75" style="width:427.05pt;height:342pt" o:ole="" o:bordertopcolor="#0070c0" o:borderleftcolor="#0070c0" o:borderbottomcolor="#0070c0" o:borderrightcolor="#0070c0">
             <v:imagedata r:id="rId12" o:title=""/>
+            <w10:bordertop type="single" width="36" shadow="t"/>
+            <w10:borderleft type="single" width="36" shadow="t"/>
+            <w10:borderbottom type="single" width="36" shadow="t"/>
+            <w10:borderright type="single" width="36" shadow="t"/>
           </v:shape>
-          <o:OLEObject Type="Embed" ProgID="Word.OpenDocumentText.12" ShapeID="_x0000_i1439" DrawAspect="Content" ObjectID="_1690664228" r:id="rId13"/>
+          <o:OLEObject Type="Embed" ProgID="Word.OpenDocumentText.12" ShapeID="_x0000_i1134" DrawAspect="Content" ObjectID="_1690910975" r:id="rId13"/>
         </w:object>
+      </w:r>
+    </w:p>
+    <w:p>
+      <w:pPr>
+        <w:pStyle w:val="Caption"/>
+        <w:jc w:val="center"/>
+        <w:rPr>
+          <w:rFonts w:ascii="Times New Roman" w:hAnsi="Times New Roman" w:cs="Times New Roman"/>
+          <w:sz w:val="28"/>
+          <w:szCs w:val="28"/>
+        </w:rPr>
+      </w:pPr>
+      <w:r>
+        <w:t xml:space="preserve">Example 2 - </w:t>
+      </w:r>
+      <w:r>
+        <w:fldChar w:fldCharType="begin"/>
+      </w:r>
+      <w:r>
+        <w:instrText xml:space="preserve"> SEQ Example_2_- \* ARABIC </w:instrText>
+      </w:r>
+      <w:r>
+        <w:fldChar w:fldCharType="separate"/>
+      </w:r>
+      <w:r>
+        <w:rPr>
+          <w:noProof/>
+        </w:rPr>
+        <w:t>2</w:t>
+      </w:r>
+      <w:r>
+        <w:fldChar w:fldCharType="end"/>
       </w:r>
     </w:p>
     <w:sectPr>
@@ -1966,15 +2307,19 @@
   <w:abstractNum w:abstractNumId="2" w15:restartNumberingAfterBreak="0">
     <w:nsid w:val="2F7C60CC"/>
     <w:multiLevelType w:val="hybridMultilevel"/>
-    <w:tmpl w:val="94888B2A"/>
-    <w:lvl w:ilvl="0" w:tplc="0409000F">
+    <w:tmpl w:val="4F7CB22C"/>
+    <w:lvl w:ilvl="0" w:tplc="09FE9FDC">
       <w:start w:val="1"/>
       <w:numFmt w:val="decimal"/>
+      <w:suff w:val="space"/>
       <w:lvlText w:val="%1."/>
       <w:lvlJc w:val="left"/>
       <w:pPr>
         <w:ind w:left="720" w:hanging="360"/>
       </w:pPr>
+      <w:rPr>
+        <w:rFonts w:hint="default"/>
+      </w:rPr>
     </w:lvl>
     <w:lvl w:ilvl="1" w:tplc="04090019" w:tentative="1">
       <w:start w:val="1"/>
@@ -2692,6 +3037,27 @@
     <w:name w:val="Normal"/>
     <w:qFormat/>
   </w:style>
+  <w:style w:type="paragraph" w:styleId="Heading1">
+    <w:name w:val="heading 1"/>
+    <w:basedOn w:val="Normal"/>
+    <w:next w:val="Normal"/>
+    <w:link w:val="Heading1Char"/>
+    <w:uiPriority w:val="9"/>
+    <w:qFormat/>
+    <w:rsid w:val="00B66BBC"/>
+    <w:pPr>
+      <w:keepNext/>
+      <w:keepLines/>
+      <w:spacing w:before="240" w:after="0"/>
+      <w:outlineLvl w:val="0"/>
+    </w:pPr>
+    <w:rPr>
+      <w:rFonts w:asciiTheme="majorHAnsi" w:eastAsiaTheme="majorEastAsia" w:hAnsiTheme="majorHAnsi" w:cstheme="majorBidi"/>
+      <w:color w:val="2F5496" w:themeColor="accent1" w:themeShade="BF"/>
+      <w:sz w:val="32"/>
+      <w:szCs w:val="32"/>
+    </w:rPr>
+  </w:style>
   <w:style w:type="character" w:default="1" w:styleId="DefaultParagraphFont">
     <w:name w:val="Default Paragraph Font"/>
     <w:uiPriority w:val="1"/>
@@ -2729,6 +3095,226 @@
       <w:ind w:left="720"/>
       <w:contextualSpacing/>
     </w:pPr>
+  </w:style>
+  <w:style w:type="character" w:customStyle="1" w:styleId="Heading1Char">
+    <w:name w:val="Heading 1 Char"/>
+    <w:basedOn w:val="DefaultParagraphFont"/>
+    <w:link w:val="Heading1"/>
+    <w:uiPriority w:val="9"/>
+    <w:rsid w:val="00B66BBC"/>
+    <w:rPr>
+      <w:rFonts w:asciiTheme="majorHAnsi" w:eastAsiaTheme="majorEastAsia" w:hAnsiTheme="majorHAnsi" w:cstheme="majorBidi"/>
+      <w:color w:val="2F5496" w:themeColor="accent1" w:themeShade="BF"/>
+      <w:sz w:val="32"/>
+      <w:szCs w:val="32"/>
+    </w:rPr>
+  </w:style>
+  <w:style w:type="paragraph" w:styleId="TOCHeading">
+    <w:name w:val="TOC Heading"/>
+    <w:basedOn w:val="Heading1"/>
+    <w:next w:val="Normal"/>
+    <w:uiPriority w:val="39"/>
+    <w:unhideWhenUsed/>
+    <w:qFormat/>
+    <w:rsid w:val="00B66BBC"/>
+    <w:pPr>
+      <w:outlineLvl w:val="9"/>
+    </w:pPr>
+  </w:style>
+  <w:style w:type="paragraph" w:styleId="TOC1">
+    <w:name w:val="toc 1"/>
+    <w:basedOn w:val="Normal"/>
+    <w:next w:val="Normal"/>
+    <w:autoRedefine/>
+    <w:uiPriority w:val="39"/>
+    <w:unhideWhenUsed/>
+    <w:rsid w:val="00B66BBC"/>
+    <w:pPr>
+      <w:spacing w:before="120" w:after="0"/>
+    </w:pPr>
+    <w:rPr>
+      <w:rFonts w:cstheme="minorHAnsi"/>
+      <w:b/>
+      <w:bCs/>
+      <w:i/>
+      <w:iCs/>
+      <w:sz w:val="24"/>
+      <w:szCs w:val="24"/>
+    </w:rPr>
+  </w:style>
+  <w:style w:type="paragraph" w:styleId="TOC2">
+    <w:name w:val="toc 2"/>
+    <w:basedOn w:val="Normal"/>
+    <w:next w:val="Normal"/>
+    <w:autoRedefine/>
+    <w:uiPriority w:val="39"/>
+    <w:unhideWhenUsed/>
+    <w:rsid w:val="00B66BBC"/>
+    <w:pPr>
+      <w:spacing w:before="120" w:after="0"/>
+      <w:ind w:left="220"/>
+    </w:pPr>
+    <w:rPr>
+      <w:rFonts w:cstheme="minorHAnsi"/>
+      <w:b/>
+      <w:bCs/>
+    </w:rPr>
+  </w:style>
+  <w:style w:type="character" w:styleId="Hyperlink">
+    <w:name w:val="Hyperlink"/>
+    <w:basedOn w:val="DefaultParagraphFont"/>
+    <w:uiPriority w:val="99"/>
+    <w:unhideWhenUsed/>
+    <w:rsid w:val="00B66BBC"/>
+    <w:rPr>
+      <w:color w:val="0563C1" w:themeColor="hyperlink"/>
+      <w:u w:val="single"/>
+    </w:rPr>
+  </w:style>
+  <w:style w:type="paragraph" w:styleId="TOC3">
+    <w:name w:val="toc 3"/>
+    <w:basedOn w:val="Normal"/>
+    <w:next w:val="Normal"/>
+    <w:autoRedefine/>
+    <w:uiPriority w:val="39"/>
+    <w:unhideWhenUsed/>
+    <w:rsid w:val="00B66BBC"/>
+    <w:pPr>
+      <w:spacing w:after="0"/>
+      <w:ind w:left="440"/>
+    </w:pPr>
+    <w:rPr>
+      <w:rFonts w:cstheme="minorHAnsi"/>
+      <w:sz w:val="20"/>
+      <w:szCs w:val="20"/>
+    </w:rPr>
+  </w:style>
+  <w:style w:type="paragraph" w:styleId="TOC4">
+    <w:name w:val="toc 4"/>
+    <w:basedOn w:val="Normal"/>
+    <w:next w:val="Normal"/>
+    <w:autoRedefine/>
+    <w:uiPriority w:val="39"/>
+    <w:unhideWhenUsed/>
+    <w:rsid w:val="00B66BBC"/>
+    <w:pPr>
+      <w:spacing w:after="0"/>
+      <w:ind w:left="660"/>
+    </w:pPr>
+    <w:rPr>
+      <w:rFonts w:cstheme="minorHAnsi"/>
+      <w:sz w:val="20"/>
+      <w:szCs w:val="20"/>
+    </w:rPr>
+  </w:style>
+  <w:style w:type="paragraph" w:styleId="TOC5">
+    <w:name w:val="toc 5"/>
+    <w:basedOn w:val="Normal"/>
+    <w:next w:val="Normal"/>
+    <w:autoRedefine/>
+    <w:uiPriority w:val="39"/>
+    <w:unhideWhenUsed/>
+    <w:rsid w:val="00B66BBC"/>
+    <w:pPr>
+      <w:spacing w:after="0"/>
+      <w:ind w:left="880"/>
+    </w:pPr>
+    <w:rPr>
+      <w:rFonts w:cstheme="minorHAnsi"/>
+      <w:sz w:val="20"/>
+      <w:szCs w:val="20"/>
+    </w:rPr>
+  </w:style>
+  <w:style w:type="paragraph" w:styleId="TOC6">
+    <w:name w:val="toc 6"/>
+    <w:basedOn w:val="Normal"/>
+    <w:next w:val="Normal"/>
+    <w:autoRedefine/>
+    <w:uiPriority w:val="39"/>
+    <w:unhideWhenUsed/>
+    <w:rsid w:val="00B66BBC"/>
+    <w:pPr>
+      <w:spacing w:after="0"/>
+      <w:ind w:left="1100"/>
+    </w:pPr>
+    <w:rPr>
+      <w:rFonts w:cstheme="minorHAnsi"/>
+      <w:sz w:val="20"/>
+      <w:szCs w:val="20"/>
+    </w:rPr>
+  </w:style>
+  <w:style w:type="paragraph" w:styleId="TOC7">
+    <w:name w:val="toc 7"/>
+    <w:basedOn w:val="Normal"/>
+    <w:next w:val="Normal"/>
+    <w:autoRedefine/>
+    <w:uiPriority w:val="39"/>
+    <w:unhideWhenUsed/>
+    <w:rsid w:val="00B66BBC"/>
+    <w:pPr>
+      <w:spacing w:after="0"/>
+      <w:ind w:left="1320"/>
+    </w:pPr>
+    <w:rPr>
+      <w:rFonts w:cstheme="minorHAnsi"/>
+      <w:sz w:val="20"/>
+      <w:szCs w:val="20"/>
+    </w:rPr>
+  </w:style>
+  <w:style w:type="paragraph" w:styleId="TOC8">
+    <w:name w:val="toc 8"/>
+    <w:basedOn w:val="Normal"/>
+    <w:next w:val="Normal"/>
+    <w:autoRedefine/>
+    <w:uiPriority w:val="39"/>
+    <w:unhideWhenUsed/>
+    <w:rsid w:val="00B66BBC"/>
+    <w:pPr>
+      <w:spacing w:after="0"/>
+      <w:ind w:left="1540"/>
+    </w:pPr>
+    <w:rPr>
+      <w:rFonts w:cstheme="minorHAnsi"/>
+      <w:sz w:val="20"/>
+      <w:szCs w:val="20"/>
+    </w:rPr>
+  </w:style>
+  <w:style w:type="paragraph" w:styleId="TOC9">
+    <w:name w:val="toc 9"/>
+    <w:basedOn w:val="Normal"/>
+    <w:next w:val="Normal"/>
+    <w:autoRedefine/>
+    <w:uiPriority w:val="39"/>
+    <w:unhideWhenUsed/>
+    <w:rsid w:val="00B66BBC"/>
+    <w:pPr>
+      <w:spacing w:after="0"/>
+      <w:ind w:left="1760"/>
+    </w:pPr>
+    <w:rPr>
+      <w:rFonts w:cstheme="minorHAnsi"/>
+      <w:sz w:val="20"/>
+      <w:szCs w:val="20"/>
+    </w:rPr>
+  </w:style>
+  <w:style w:type="paragraph" w:styleId="Caption">
+    <w:name w:val="caption"/>
+    <w:basedOn w:val="Normal"/>
+    <w:next w:val="Normal"/>
+    <w:uiPriority w:val="35"/>
+    <w:unhideWhenUsed/>
+    <w:qFormat/>
+    <w:rsid w:val="00B66BBC"/>
+    <w:pPr>
+      <w:spacing w:after="200" w:line="240" w:lineRule="auto"/>
+    </w:pPr>
+    <w:rPr>
+      <w:i/>
+      <w:iCs/>
+      <w:color w:val="44546A" w:themeColor="text2"/>
+      <w:sz w:val="18"/>
+      <w:szCs w:val="18"/>
+    </w:rPr>
   </w:style>
 </w:styles>
 </file>

</xml_diff>

<commit_message>
Examples of Merge and Radix sort
Xong phần tóm tắt.
Còn phần applications.
</commit_message>
<xml_diff>
--- a/Search.docx
+++ b/Search.docx
@@ -67,7 +67,7 @@
         </w:rPr>
         <w:fldChar w:fldCharType="separate"/>
       </w:r>
-      <w:hyperlink w:anchor="_Toc80297663" w:history="1">
+      <w:hyperlink w:anchor="_Toc80500193" w:history="1">
         <w:r>
           <w:rPr>
             <w:rStyle w:val="Hyperlink"/>
@@ -95,7 +95,7 @@
             <w:noProof/>
             <w:webHidden/>
           </w:rPr>
-          <w:instrText xml:space="preserve"> PAGEREF _Toc80297663 \h </w:instrText>
+          <w:instrText xml:space="preserve"> PAGEREF _Toc80500193 \h </w:instrText>
         </w:r>
         <w:r>
           <w:rPr>
@@ -143,7 +143,7 @@
           <w:szCs w:val="22"/>
         </w:rPr>
       </w:pPr>
-      <w:hyperlink w:anchor="_Toc80297664" w:history="1">
+      <w:hyperlink w:anchor="_Toc80500194" w:history="1">
         <w:r>
           <w:rPr>
             <w:rStyle w:val="Hyperlink"/>
@@ -171,7 +171,7 @@
             <w:noProof/>
             <w:webHidden/>
           </w:rPr>
-          <w:instrText xml:space="preserve"> PAGEREF _Toc80297664 \h </w:instrText>
+          <w:instrText xml:space="preserve"> PAGEREF _Toc80500194 \h </w:instrText>
         </w:r>
         <w:r>
           <w:rPr>
@@ -215,7 +215,7 @@
           <w:noProof/>
         </w:rPr>
       </w:pPr>
-      <w:hyperlink w:anchor="_Toc80297665" w:history="1">
+      <w:hyperlink w:anchor="_Toc80500195" w:history="1">
         <w:r>
           <w:rPr>
             <w:rStyle w:val="Hyperlink"/>
@@ -253,7 +253,7 @@
             <w:noProof/>
             <w:webHidden/>
           </w:rPr>
-          <w:instrText xml:space="preserve"> PAGEREF _Toc80297665 \h </w:instrText>
+          <w:instrText xml:space="preserve"> PAGEREF _Toc80500195 \h </w:instrText>
         </w:r>
         <w:r>
           <w:rPr>
@@ -297,7 +297,7 @@
           <w:noProof/>
         </w:rPr>
       </w:pPr>
-      <w:hyperlink w:anchor="_Toc80297666" w:history="1">
+      <w:hyperlink w:anchor="_Toc80500196" w:history="1">
         <w:r>
           <w:rPr>
             <w:rStyle w:val="Hyperlink"/>
@@ -335,7 +335,7 @@
             <w:noProof/>
             <w:webHidden/>
           </w:rPr>
-          <w:instrText xml:space="preserve"> PAGEREF _Toc80297666 \h </w:instrText>
+          <w:instrText xml:space="preserve"> PAGEREF _Toc80500196 \h </w:instrText>
         </w:r>
         <w:r>
           <w:rPr>
@@ -356,6 +356,98 @@
             <w:webHidden/>
           </w:rPr>
           <w:t>3</w:t>
+        </w:r>
+        <w:r>
+          <w:rPr>
+            <w:noProof/>
+            <w:webHidden/>
+          </w:rPr>
+          <w:fldChar w:fldCharType="end"/>
+        </w:r>
+      </w:hyperlink>
+    </w:p>
+    <w:p>
+      <w:pPr>
+        <w:pStyle w:val="TOC1"/>
+        <w:tabs>
+          <w:tab w:val="right" w:leader="underscore" w:pos="9019"/>
+        </w:tabs>
+        <w:rPr>
+          <w:rFonts w:eastAsiaTheme="minorEastAsia" w:cstheme="minorBidi"/>
+          <w:b w:val="0"/>
+          <w:bCs w:val="0"/>
+          <w:i w:val="0"/>
+          <w:iCs w:val="0"/>
+          <w:noProof/>
+          <w:sz w:val="22"/>
+          <w:szCs w:val="22"/>
+        </w:rPr>
+      </w:pPr>
+      <w:hyperlink w:anchor="_Toc80500197" w:history="1">
+        <w:r>
+          <w:rPr>
+            <w:rStyle w:val="Hyperlink"/>
+            <w:rFonts w:ascii="Times New Roman" w:hAnsi="Times New Roman" w:cs="Times New Roman"/>
+            <w:noProof/>
+          </w:rPr>
+          <w:t>III. Applicati</w:t>
+        </w:r>
+        <w:r>
+          <w:rPr>
+            <w:rStyle w:val="Hyperlink"/>
+            <w:rFonts w:ascii="Times New Roman" w:hAnsi="Times New Roman" w:cs="Times New Roman"/>
+            <w:noProof/>
+          </w:rPr>
+          <w:t>o</w:t>
+        </w:r>
+        <w:r>
+          <w:rPr>
+            <w:rStyle w:val="Hyperlink"/>
+            <w:rFonts w:ascii="Times New Roman" w:hAnsi="Times New Roman" w:cs="Times New Roman"/>
+            <w:noProof/>
+          </w:rPr>
+          <w:t>ns.</w:t>
+        </w:r>
+        <w:r>
+          <w:rPr>
+            <w:noProof/>
+            <w:webHidden/>
+          </w:rPr>
+          <w:tab/>
+        </w:r>
+        <w:r>
+          <w:rPr>
+            <w:noProof/>
+            <w:webHidden/>
+          </w:rPr>
+          <w:fldChar w:fldCharType="begin"/>
+        </w:r>
+        <w:r>
+          <w:rPr>
+            <w:noProof/>
+            <w:webHidden/>
+          </w:rPr>
+          <w:instrText xml:space="preserve"> PAGEREF _Toc80500197 \h </w:instrText>
+        </w:r>
+        <w:r>
+          <w:rPr>
+            <w:noProof/>
+            <w:webHidden/>
+          </w:rPr>
+        </w:r>
+        <w:r>
+          <w:rPr>
+            <w:noProof/>
+            <w:webHidden/>
+          </w:rPr>
+          <w:fldChar w:fldCharType="separate"/>
+        </w:r>
+        <w:r>
+          <w:rPr>
+            <w:noProof/>
+            <w:webHidden/>
+          </w:rPr>
+          <w:t>5</w:t>
         </w:r>
         <w:r>
           <w:rPr>
@@ -404,7 +496,7 @@
           <w:bCs/>
         </w:rPr>
       </w:pPr>
-      <w:bookmarkStart w:id="0" w:name="_Toc80297663"/>
+      <w:bookmarkStart w:id="0" w:name="_Toc80500193"/>
       <w:r>
         <w:rPr>
           <w:rFonts w:ascii="Times New Roman" w:hAnsi="Times New Roman" w:cs="Times New Roman"/>
@@ -764,7 +856,7 @@
           <w:bCs/>
         </w:rPr>
       </w:pPr>
-      <w:bookmarkStart w:id="1" w:name="_Toc80297664"/>
+      <w:bookmarkStart w:id="1" w:name="_Toc80500194"/>
       <w:r>
         <w:rPr>
           <w:rFonts w:ascii="Times New Roman" w:hAnsi="Times New Roman" w:cs="Times New Roman"/>
@@ -791,7 +883,7 @@
           <w:szCs w:val="28"/>
         </w:rPr>
       </w:pPr>
-      <w:bookmarkStart w:id="2" w:name="_Toc80297665"/>
+      <w:bookmarkStart w:id="2" w:name="_Toc80500195"/>
       <w:r>
         <w:rPr>
           <w:rFonts w:ascii="Times New Roman" w:hAnsi="Times New Roman" w:cs="Times New Roman"/>
@@ -1226,14 +1318,14 @@
             <v:path o:extrusionok="f" gradientshapeok="t" o:connecttype="rect"/>
             <o:lock v:ext="edit" aspectratio="t"/>
           </v:shapetype>
-          <v:shape id="_x0000_i1117" type="#_x0000_t75" style="width:160.7pt;height:177.9pt" o:ole="" o:bordertopcolor="#0070c0" o:borderleftcolor="#0070c0" o:borderbottomcolor="#0070c0" o:borderrightcolor="#0070c0">
+          <v:shape id="_x0000_i1025" type="#_x0000_t75" style="width:160.7pt;height:177.9pt" o:ole="" o:bordertopcolor="#0070c0" o:borderleftcolor="#0070c0" o:borderbottomcolor="#0070c0" o:borderrightcolor="#0070c0">
             <v:imagedata r:id="rId6" o:title="" croptop="-195f" cropbottom="224f" cropleft="18496f" cropright="18726f"/>
             <w10:bordertop type="single" width="36" shadow="t"/>
             <w10:borderleft type="single" width="36" shadow="t"/>
             <w10:borderbottom type="single" width="36" shadow="t"/>
             <w10:borderright type="single" width="36" shadow="t"/>
           </v:shape>
-          <o:OLEObject Type="Embed" ProgID="Word.OpenDocumentText.12" ShapeID="_x0000_i1117" DrawAspect="Content" ObjectID="_1690910972" r:id="rId7"/>
+          <o:OLEObject Type="Embed" ProgID="Word.OpenDocumentText.12" ShapeID="_x0000_i1025" DrawAspect="Content" ObjectID="_1691112983" r:id="rId7"/>
         </w:object>
       </w:r>
     </w:p>
@@ -1250,24 +1342,14 @@
       <w:r>
         <w:t xml:space="preserve">Example 1 - </w:t>
       </w:r>
-      <w:r>
-        <w:fldChar w:fldCharType="begin"/>
-      </w:r>
-      <w:r>
-        <w:instrText xml:space="preserve"> SEQ Example_1_- \* ARABIC </w:instrText>
-      </w:r>
-      <w:r>
-        <w:fldChar w:fldCharType="separate"/>
-      </w:r>
-      <w:r>
-        <w:rPr>
-          <w:noProof/>
-        </w:rPr>
-        <w:t>1</w:t>
-      </w:r>
-      <w:r>
-        <w:fldChar w:fldCharType="end"/>
-      </w:r>
+      <w:fldSimple w:instr=" SEQ Example_1_- \* ARABIC ">
+        <w:r>
+          <w:rPr>
+            <w:noProof/>
+          </w:rPr>
+          <w:t>1</w:t>
+        </w:r>
+      </w:fldSimple>
     </w:p>
     <w:p>
       <w:pPr>
@@ -1339,14 +1421,14 @@
           <w:szCs w:val="28"/>
         </w:rPr>
         <w:object w:dxaOrig="12613" w:dyaOrig="5405" w14:anchorId="433A0152">
-          <v:shape id="_x0000_i1123" type="#_x0000_t75" style="width:414.95pt;height:230pt" o:ole="" o:bordertopcolor="#0070c0" o:borderleftcolor="#0070c0" o:borderbottomcolor="#0070c0" o:borderrightcolor="#0070c0">
+          <v:shape id="_x0000_i1026" type="#_x0000_t75" style="width:414.95pt;height:230pt" o:ole="" o:bordertopcolor="#0070c0" o:borderleftcolor="#0070c0" o:borderbottomcolor="#0070c0" o:borderrightcolor="#0070c0">
             <v:imagedata r:id="rId8" o:title="" cropright="14872f"/>
             <w10:bordertop type="single" width="36" shadow="t"/>
             <w10:borderleft type="single" width="36" shadow="t"/>
             <w10:borderbottom type="single" width="36" shadow="t"/>
             <w10:borderright type="single" width="36" shadow="t"/>
           </v:shape>
-          <o:OLEObject Type="Embed" ProgID="Word.OpenDocumentText.12" ShapeID="_x0000_i1123" DrawAspect="Content" ObjectID="_1690910973" r:id="rId9"/>
+          <o:OLEObject Type="Embed" ProgID="Word.OpenDocumentText.12" ShapeID="_x0000_i1026" DrawAspect="Content" ObjectID="_1691112984" r:id="rId9"/>
         </w:object>
       </w:r>
     </w:p>
@@ -1363,24 +1445,14 @@
       <w:r>
         <w:t xml:space="preserve">Example 1 - </w:t>
       </w:r>
-      <w:r>
-        <w:fldChar w:fldCharType="begin"/>
-      </w:r>
-      <w:r>
-        <w:instrText xml:space="preserve"> SEQ Example_1_- \* ARABIC </w:instrText>
-      </w:r>
-      <w:r>
-        <w:fldChar w:fldCharType="separate"/>
-      </w:r>
-      <w:r>
-        <w:rPr>
-          <w:noProof/>
-        </w:rPr>
-        <w:t>2</w:t>
-      </w:r>
-      <w:r>
-        <w:fldChar w:fldCharType="end"/>
-      </w:r>
+      <w:fldSimple w:instr=" SEQ Example_1_- \* ARABIC ">
+        <w:r>
+          <w:rPr>
+            <w:noProof/>
+          </w:rPr>
+          <w:t>2</w:t>
+        </w:r>
+      </w:fldSimple>
     </w:p>
     <w:p>
       <w:pPr>
@@ -1462,7 +1534,7 @@
           <w:szCs w:val="28"/>
         </w:rPr>
       </w:pPr>
-      <w:bookmarkStart w:id="5" w:name="_Toc80297666"/>
+      <w:bookmarkStart w:id="5" w:name="_Toc80500196"/>
       <w:r>
         <w:rPr>
           <w:rFonts w:ascii="Times New Roman" w:hAnsi="Times New Roman" w:cs="Times New Roman"/>
@@ -1927,14 +1999,14 @@
           <w:szCs w:val="28"/>
         </w:rPr>
         <w:object w:dxaOrig="9029" w:dyaOrig="6957" w14:anchorId="33ECB43B">
-          <v:shape id="_x0000_i1128" type="#_x0000_t75" style="width:423.9pt;height:315.5pt" o:ole="" o:bordertopcolor="#0070c0" o:borderleftcolor="#0070c0" o:borderbottomcolor="#0070c0" o:borderrightcolor="#0070c0">
+          <v:shape id="_x0000_i1027" type="#_x0000_t75" style="width:423.9pt;height:315.5pt" o:ole="" o:bordertopcolor="#0070c0" o:borderleftcolor="#0070c0" o:borderbottomcolor="#0070c0" o:borderrightcolor="#0070c0">
             <v:imagedata r:id="rId10" o:title="" cropbottom="2229f" cropright="28f"/>
             <w10:bordertop type="single" width="36" shadow="t"/>
             <w10:borderleft type="single" width="36" shadow="t"/>
             <w10:borderbottom type="single" width="36" shadow="t"/>
             <w10:borderright type="single" width="36" shadow="t"/>
           </v:shape>
-          <o:OLEObject Type="Embed" ProgID="Word.OpenDocumentText.12" ShapeID="_x0000_i1128" DrawAspect="Content" ObjectID="_1690910974" r:id="rId11"/>
+          <o:OLEObject Type="Embed" ProgID="Word.OpenDocumentText.12" ShapeID="_x0000_i1027" DrawAspect="Content" ObjectID="_1691112985" r:id="rId11"/>
         </w:object>
       </w:r>
     </w:p>
@@ -1951,24 +2023,14 @@
       <w:r>
         <w:t xml:space="preserve">Example 2 - </w:t>
       </w:r>
-      <w:r>
-        <w:fldChar w:fldCharType="begin"/>
-      </w:r>
-      <w:r>
-        <w:instrText xml:space="preserve"> SEQ Example_2_- \* ARABIC </w:instrText>
-      </w:r>
-      <w:r>
-        <w:fldChar w:fldCharType="separate"/>
-      </w:r>
-      <w:r>
-        <w:rPr>
-          <w:noProof/>
-        </w:rPr>
-        <w:t>1</w:t>
-      </w:r>
-      <w:r>
-        <w:fldChar w:fldCharType="end"/>
-      </w:r>
+      <w:fldSimple w:instr=" SEQ Example_2_- \* ARABIC ">
+        <w:r>
+          <w:rPr>
+            <w:noProof/>
+          </w:rPr>
+          <w:t>1</w:t>
+        </w:r>
+      </w:fldSimple>
     </w:p>
     <w:p>
       <w:pPr>
@@ -2024,14 +2086,14 @@
           <w:szCs w:val="28"/>
         </w:rPr>
         <w:object w:dxaOrig="9029" w:dyaOrig="7246" w14:anchorId="06E423C2">
-          <v:shape id="_x0000_i1134" type="#_x0000_t75" style="width:427.05pt;height:342pt" o:ole="" o:bordertopcolor="#0070c0" o:borderleftcolor="#0070c0" o:borderbottomcolor="#0070c0" o:borderrightcolor="#0070c0">
+          <v:shape id="_x0000_i1028" type="#_x0000_t75" style="width:427.05pt;height:342pt" o:ole="" o:bordertopcolor="#0070c0" o:borderleftcolor="#0070c0" o:borderbottomcolor="#0070c0" o:borderrightcolor="#0070c0">
             <v:imagedata r:id="rId12" o:title=""/>
             <w10:bordertop type="single" width="36" shadow="t"/>
             <w10:borderleft type="single" width="36" shadow="t"/>
             <w10:borderbottom type="single" width="36" shadow="t"/>
             <w10:borderright type="single" width="36" shadow="t"/>
           </v:shape>
-          <o:OLEObject Type="Embed" ProgID="Word.OpenDocumentText.12" ShapeID="_x0000_i1134" DrawAspect="Content" ObjectID="_1690910975" r:id="rId13"/>
+          <o:OLEObject Type="Embed" ProgID="Word.OpenDocumentText.12" ShapeID="_x0000_i1028" DrawAspect="Content" ObjectID="_1691112986" r:id="rId13"/>
         </w:object>
       </w:r>
     </w:p>
@@ -2039,33 +2101,71 @@
       <w:pPr>
         <w:pStyle w:val="Caption"/>
         <w:jc w:val="center"/>
-        <w:rPr>
-          <w:rFonts w:ascii="Times New Roman" w:hAnsi="Times New Roman" w:cs="Times New Roman"/>
-          <w:sz w:val="28"/>
-          <w:szCs w:val="28"/>
-        </w:rPr>
       </w:pPr>
       <w:r>
         <w:t xml:space="preserve">Example 2 - </w:t>
       </w:r>
-      <w:r>
-        <w:fldChar w:fldCharType="begin"/>
-      </w:r>
-      <w:r>
-        <w:instrText xml:space="preserve"> SEQ Example_2_- \* ARABIC </w:instrText>
-      </w:r>
-      <w:r>
-        <w:fldChar w:fldCharType="separate"/>
-      </w:r>
-      <w:r>
-        <w:rPr>
-          <w:noProof/>
-        </w:rPr>
-        <w:t>2</w:t>
-      </w:r>
-      <w:r>
-        <w:fldChar w:fldCharType="end"/>
-      </w:r>
+      <w:fldSimple w:instr=" SEQ Example_2_- \* ARABIC ">
+        <w:r>
+          <w:rPr>
+            <w:noProof/>
+          </w:rPr>
+          <w:t>2</w:t>
+        </w:r>
+      </w:fldSimple>
+    </w:p>
+    <w:p/>
+    <w:p>
+      <w:pPr>
+        <w:pStyle w:val="Heading1"/>
+        <w:rPr>
+          <w:rFonts w:ascii="Times New Roman" w:hAnsi="Times New Roman" w:cs="Times New Roman"/>
+          <w:b/>
+          <w:bCs/>
+        </w:rPr>
+      </w:pPr>
+      <w:bookmarkStart w:id="8" w:name="_Toc80500197"/>
+      <w:r>
+        <w:rPr>
+          <w:rFonts w:ascii="Times New Roman" w:hAnsi="Times New Roman" w:cs="Times New Roman"/>
+          <w:b/>
+          <w:bCs/>
+        </w:rPr>
+        <w:t>I</w:t>
+      </w:r>
+      <w:r>
+        <w:rPr>
+          <w:rFonts w:ascii="Times New Roman" w:hAnsi="Times New Roman" w:cs="Times New Roman"/>
+          <w:b/>
+          <w:bCs/>
+        </w:rPr>
+        <w:t>II</w:t>
+      </w:r>
+      <w:r>
+        <w:rPr>
+          <w:rFonts w:ascii="Times New Roman" w:hAnsi="Times New Roman" w:cs="Times New Roman"/>
+          <w:b/>
+          <w:bCs/>
+        </w:rPr>
+        <w:t xml:space="preserve">. </w:t>
+      </w:r>
+      <w:r>
+        <w:rPr>
+          <w:rFonts w:ascii="Times New Roman" w:hAnsi="Times New Roman" w:cs="Times New Roman"/>
+          <w:b/>
+          <w:bCs/>
+        </w:rPr>
+        <w:t>Applications</w:t>
+      </w:r>
+      <w:r>
+        <w:rPr>
+          <w:rFonts w:ascii="Times New Roman" w:hAnsi="Times New Roman" w:cs="Times New Roman"/>
+          <w:b/>
+          <w:bCs/>
+        </w:rPr>
+        <w:t>.</w:t>
+      </w:r>
+      <w:bookmarkEnd w:id="8"/>
     </w:p>
     <w:sectPr>
       <w:pgSz w:w="11909" w:h="16834" w:code="9"/>

</xml_diff>